<commit_message>
Error checking needs some updates
</commit_message>
<xml_diff>
--- a/docs/PLOG_TP1_RI_Syrtis_4.docx
+++ b/docs/PLOG_TP1_RI_Syrtis_4.docx
@@ -264,7 +264,34 @@
           <w:sz w:val="36"/>
           <w:szCs w:val="36"/>
         </w:rPr>
-        <w:t>Carolina Moreira</w:t>
+        <w:t>Carolina</w:t>
+      </w:r>
+      <w:r>
+        <w:rPr>
+          <w:rStyle w:val="SubtleReference"/>
+          <w:color w:val="000000" w:themeColor="text1"/>
+          <w:sz w:val="36"/>
+          <w:szCs w:val="36"/>
+        </w:rPr>
+        <w:t xml:space="preserve"> Macedo</w:t>
+      </w:r>
+      <w:r>
+        <w:rPr>
+          <w:rStyle w:val="SubtleReference"/>
+          <w:color w:val="000000" w:themeColor="text1"/>
+          <w:sz w:val="36"/>
+          <w:szCs w:val="36"/>
+        </w:rPr>
+        <w:t xml:space="preserve"> Moreira</w:t>
+      </w:r>
+      <w:r>
+        <w:rPr>
+          <w:rStyle w:val="SubtleReference"/>
+          <w:color w:val="000000" w:themeColor="text1"/>
+          <w:sz w:val="36"/>
+          <w:szCs w:val="36"/>
+        </w:rPr>
+        <w:t xml:space="preserve"> (up201303494)</w:t>
       </w:r>
     </w:p>
     <w:p/>
@@ -588,27 +615,14 @@
                             <w:r>
                               <w:t xml:space="preserve">Figura </w:t>
                             </w:r>
-                            <w:r>
-                              <w:fldChar w:fldCharType="begin"/>
-                            </w:r>
-                            <w:r>
-                              <w:instrText xml:space="preserve"> SEQ Figura \* ARABIC </w:instrText>
-                            </w:r>
-                            <w:r>
-                              <w:fldChar w:fldCharType="separate"/>
-                            </w:r>
-                            <w:r>
-                              <w:rPr>
-                                <w:noProof/>
-                              </w:rPr>
-                              <w:t>1</w:t>
-                            </w:r>
-                            <w:r>
-                              <w:rPr>
-                                <w:noProof/>
-                              </w:rPr>
-                              <w:fldChar w:fldCharType="end"/>
-                            </w:r>
+                            <w:fldSimple w:instr=" SEQ Figura \* ARABIC ">
+                              <w:r>
+                                <w:rPr>
+                                  <w:noProof/>
+                                </w:rPr>
+                                <w:t>1</w:t>
+                              </w:r>
+                            </w:fldSimple>
                             <w:r>
                               <w:t xml:space="preserve"> (um exemplo de um tabuleiro de jogo)</w:t>
                             </w:r>
@@ -756,14 +770,27 @@
                             <w:r>
                               <w:t xml:space="preserve">Figura </w:t>
                             </w:r>
-                            <w:fldSimple w:instr=" SEQ Figura \* ARABIC ">
-                              <w:r>
-                                <w:rPr>
-                                  <w:noProof/>
-                                </w:rPr>
-                                <w:t>2</w:t>
-                              </w:r>
-                            </w:fldSimple>
+                            <w:r>
+                              <w:fldChar w:fldCharType="begin"/>
+                            </w:r>
+                            <w:r>
+                              <w:instrText xml:space="preserve"> SEQ Figura \* ARABIC </w:instrText>
+                            </w:r>
+                            <w:r>
+                              <w:fldChar w:fldCharType="separate"/>
+                            </w:r>
+                            <w:r>
+                              <w:rPr>
+                                <w:noProof/>
+                              </w:rPr>
+                              <w:t>2</w:t>
+                            </w:r>
+                            <w:r>
+                              <w:rPr>
+                                <w:noProof/>
+                              </w:rPr>
+                              <w:fldChar w:fldCharType="end"/>
+                            </w:r>
                             <w:r>
                               <w:t xml:space="preserve"> (disposição de casas)</w:t>
                             </w:r>
@@ -1091,14 +1118,27 @@
                             <w:r>
                               <w:t xml:space="preserve">Figura </w:t>
                             </w:r>
-                            <w:fldSimple w:instr=" SEQ Figura \* ARABIC ">
-                              <w:r>
-                                <w:rPr>
-                                  <w:noProof/>
-                                </w:rPr>
-                                <w:t>3</w:t>
-                              </w:r>
-                            </w:fldSimple>
+                            <w:r>
+                              <w:fldChar w:fldCharType="begin"/>
+                            </w:r>
+                            <w:r>
+                              <w:instrText xml:space="preserve"> SEQ Figura \* ARABIC </w:instrText>
+                            </w:r>
+                            <w:r>
+                              <w:fldChar w:fldCharType="separate"/>
+                            </w:r>
+                            <w:r>
+                              <w:rPr>
+                                <w:noProof/>
+                              </w:rPr>
+                              <w:t>3</w:t>
+                            </w:r>
+                            <w:r>
+                              <w:rPr>
+                                <w:noProof/>
+                              </w:rPr>
+                              <w:fldChar w:fldCharType="end"/>
+                            </w:r>
                           </w:p>
                         </w:txbxContent>
                       </wps:txbx>
@@ -1465,14 +1505,27 @@
                             <w:r>
                               <w:t xml:space="preserve">Figura </w:t>
                             </w:r>
-                            <w:fldSimple w:instr=" SEQ Figura \* ARABIC ">
-                              <w:r>
-                                <w:rPr>
-                                  <w:noProof/>
-                                </w:rPr>
-                                <w:t>4</w:t>
-                              </w:r>
-                            </w:fldSimple>
+                            <w:r>
+                              <w:fldChar w:fldCharType="begin"/>
+                            </w:r>
+                            <w:r>
+                              <w:instrText xml:space="preserve"> SEQ Figura \* ARABIC </w:instrText>
+                            </w:r>
+                            <w:r>
+                              <w:fldChar w:fldCharType="separate"/>
+                            </w:r>
+                            <w:r>
+                              <w:rPr>
+                                <w:noProof/>
+                              </w:rPr>
+                              <w:t>4</w:t>
+                            </w:r>
+                            <w:r>
+                              <w:rPr>
+                                <w:noProof/>
+                              </w:rPr>
+                              <w:fldChar w:fldCharType="end"/>
+                            </w:r>
                           </w:p>
                         </w:txbxContent>
                       </wps:txbx>
@@ -1711,14 +1764,27 @@
                             <w:r>
                               <w:t xml:space="preserve">Figura </w:t>
                             </w:r>
-                            <w:fldSimple w:instr=" SEQ Figura \* ARABIC ">
-                              <w:r>
-                                <w:rPr>
-                                  <w:noProof/>
-                                </w:rPr>
-                                <w:t>5</w:t>
-                              </w:r>
-                            </w:fldSimple>
+                            <w:r>
+                              <w:fldChar w:fldCharType="begin"/>
+                            </w:r>
+                            <w:r>
+                              <w:instrText xml:space="preserve"> SEQ Figura \* ARABIC </w:instrText>
+                            </w:r>
+                            <w:r>
+                              <w:fldChar w:fldCharType="separate"/>
+                            </w:r>
+                            <w:r>
+                              <w:rPr>
+                                <w:noProof/>
+                              </w:rPr>
+                              <w:t>5</w:t>
+                            </w:r>
+                            <w:r>
+                              <w:rPr>
+                                <w:noProof/>
+                              </w:rPr>
+                              <w:fldChar w:fldCharType="end"/>
+                            </w:r>
                             <w:r>
                               <w:t xml:space="preserve"> (uma situação de vitória para as peças claras)</w:t>
                             </w:r>
@@ -2018,6 +2084,8 @@
         </w:rPr>
       </w:pPr>
     </w:p>
+    <w:bookmarkStart w:id="1" w:name="_GoBack"/>
+    <w:bookmarkEnd w:id="1"/>
     <w:p>
       <w:pPr>
         <w:pStyle w:val="Title"/>
@@ -2029,6 +2097,66 @@
           <w:szCs w:val="22"/>
         </w:rPr>
       </w:pPr>
+      <w:r>
+        <w:rPr>
+          <w:rFonts w:asciiTheme="minorHAnsi" w:eastAsiaTheme="minorEastAsia" w:hAnsiTheme="minorHAnsi" w:cstheme="minorBidi"/>
+          <w:spacing w:val="0"/>
+          <w:kern w:val="0"/>
+          <w:sz w:val="22"/>
+          <w:szCs w:val="22"/>
+        </w:rPr>
+        <w:fldChar w:fldCharType="begin"/>
+      </w:r>
+      <w:r>
+        <w:rPr>
+          <w:rFonts w:asciiTheme="minorHAnsi" w:eastAsiaTheme="minorEastAsia" w:hAnsiTheme="minorHAnsi" w:cstheme="minorBidi"/>
+          <w:spacing w:val="0"/>
+          <w:kern w:val="0"/>
+          <w:sz w:val="22"/>
+          <w:szCs w:val="22"/>
+        </w:rPr>
+        <w:instrText xml:space="preserve"> HYPERLINK "http://www.playsyrtis.com/interstate/" </w:instrText>
+      </w:r>
+      <w:r>
+        <w:rPr>
+          <w:rFonts w:asciiTheme="minorHAnsi" w:eastAsiaTheme="minorEastAsia" w:hAnsiTheme="minorHAnsi" w:cstheme="minorBidi"/>
+          <w:spacing w:val="0"/>
+          <w:kern w:val="0"/>
+          <w:sz w:val="22"/>
+          <w:szCs w:val="22"/>
+        </w:rPr>
+      </w:r>
+      <w:r>
+        <w:rPr>
+          <w:rFonts w:asciiTheme="minorHAnsi" w:eastAsiaTheme="minorEastAsia" w:hAnsiTheme="minorHAnsi" w:cstheme="minorBidi"/>
+          <w:spacing w:val="0"/>
+          <w:kern w:val="0"/>
+          <w:sz w:val="22"/>
+          <w:szCs w:val="22"/>
+        </w:rPr>
+        <w:fldChar w:fldCharType="separate"/>
+      </w:r>
+      <w:r>
+        <w:rPr>
+          <w:rStyle w:val="Hyperlink"/>
+          <w:rFonts w:asciiTheme="minorHAnsi" w:eastAsiaTheme="minorEastAsia" w:hAnsiTheme="minorHAnsi" w:cstheme="minorBidi"/>
+          <w:spacing w:val="0"/>
+          <w:kern w:val="0"/>
+          <w:sz w:val="22"/>
+          <w:szCs w:val="22"/>
+        </w:rPr>
+        <w:t>Link de consulta de regras</w:t>
+      </w:r>
+      <w:r>
+        <w:rPr>
+          <w:rFonts w:asciiTheme="minorHAnsi" w:eastAsiaTheme="minorEastAsia" w:hAnsiTheme="minorHAnsi" w:cstheme="minorBidi"/>
+          <w:spacing w:val="0"/>
+          <w:kern w:val="0"/>
+          <w:sz w:val="22"/>
+          <w:szCs w:val="22"/>
+        </w:rPr>
+        <w:fldChar w:fldCharType="end"/>
+      </w:r>
     </w:p>
     <w:p>
       <w:pPr>
@@ -2276,14 +2404,27 @@
                             <w:r>
                               <w:t xml:space="preserve">Figura </w:t>
                             </w:r>
-                            <w:fldSimple w:instr=" SEQ Figura \* ARABIC ">
-                              <w:r>
-                                <w:rPr>
-                                  <w:noProof/>
-                                </w:rPr>
-                                <w:t>6</w:t>
-                              </w:r>
-                            </w:fldSimple>
+                            <w:r>
+                              <w:fldChar w:fldCharType="begin"/>
+                            </w:r>
+                            <w:r>
+                              <w:instrText xml:space="preserve"> SEQ Figura \* ARABIC </w:instrText>
+                            </w:r>
+                            <w:r>
+                              <w:fldChar w:fldCharType="separate"/>
+                            </w:r>
+                            <w:r>
+                              <w:rPr>
+                                <w:noProof/>
+                              </w:rPr>
+                              <w:t>6</w:t>
+                            </w:r>
+                            <w:r>
+                              <w:rPr>
+                                <w:noProof/>
+                              </w:rPr>
+                              <w:fldChar w:fldCharType="end"/>
+                            </w:r>
                             <w:r>
                               <w:t xml:space="preserve"> (representação de um possível estado inicial)</w:t>
                             </w:r>
@@ -2412,15 +2553,7 @@
           <w:szCs w:val="28"/>
         </w:rPr>
         <w:lastRenderedPageBreak/>
-        <w:t xml:space="preserve">Representação </w:t>
-      </w:r>
-      <w:r>
-        <w:rPr>
-          <w:rStyle w:val="Strong"/>
-          <w:sz w:val="28"/>
-          <w:szCs w:val="28"/>
-        </w:rPr>
-        <w:t>de um estado intermedio</w:t>
+        <w:t>Representação de um estado intermedio</w:t>
       </w:r>
       <w:r>
         <w:rPr>
@@ -2566,14 +2699,27 @@
                             <w:r>
                               <w:t xml:space="preserve">Figura </w:t>
                             </w:r>
-                            <w:fldSimple w:instr=" SEQ Figura \* ARABIC ">
-                              <w:r>
-                                <w:rPr>
-                                  <w:noProof/>
-                                </w:rPr>
-                                <w:t>7</w:t>
-                              </w:r>
-                            </w:fldSimple>
+                            <w:r>
+                              <w:fldChar w:fldCharType="begin"/>
+                            </w:r>
+                            <w:r>
+                              <w:instrText xml:space="preserve"> SEQ Figura \* ARABIC </w:instrText>
+                            </w:r>
+                            <w:r>
+                              <w:fldChar w:fldCharType="separate"/>
+                            </w:r>
+                            <w:r>
+                              <w:rPr>
+                                <w:noProof/>
+                              </w:rPr>
+                              <w:t>7</w:t>
+                            </w:r>
+                            <w:r>
+                              <w:rPr>
+                                <w:noProof/>
+                              </w:rPr>
+                              <w:fldChar w:fldCharType="end"/>
+                            </w:r>
                             <w:r>
                               <w:t xml:space="preserve"> (Um possível estado intermédio)</w:t>
                             </w:r>
@@ -2644,10 +2790,7 @@
     </w:p>
     <w:p>
       <w:r>
-        <w:t>Tabuleiro</w:t>
-      </w:r>
-      <w:r>
-        <w:t xml:space="preserve"> = [L0, L1, L2, L3, L4, L5, L6].</w:t>
+        <w:t>Tabuleiro = [L0, L1, L2, L3, L4, L5, L6].</w:t>
       </w:r>
     </w:p>
     <w:p/>
@@ -2814,14 +2957,27 @@
                             <w:r>
                               <w:t xml:space="preserve">Figura </w:t>
                             </w:r>
-                            <w:fldSimple w:instr=" SEQ Figura \* ARABIC ">
-                              <w:r>
-                                <w:rPr>
-                                  <w:noProof/>
-                                </w:rPr>
-                                <w:t>8</w:t>
-                              </w:r>
-                            </w:fldSimple>
+                            <w:r>
+                              <w:fldChar w:fldCharType="begin"/>
+                            </w:r>
+                            <w:r>
+                              <w:instrText xml:space="preserve"> SEQ Figura \* ARABIC </w:instrText>
+                            </w:r>
+                            <w:r>
+                              <w:fldChar w:fldCharType="separate"/>
+                            </w:r>
+                            <w:r>
+                              <w:rPr>
+                                <w:noProof/>
+                              </w:rPr>
+                              <w:t>8</w:t>
+                            </w:r>
+                            <w:r>
+                              <w:rPr>
+                                <w:noProof/>
+                              </w:rPr>
+                              <w:fldChar w:fldCharType="end"/>
+                            </w:r>
                             <w:r>
                               <w:t xml:space="preserve"> (Um possível estado final)</w:t>
                             </w:r>
@@ -2892,10 +3048,7 @@
     </w:p>
     <w:p>
       <w:r>
-        <w:t>Tabuleiro</w:t>
-      </w:r>
-      <w:r>
-        <w:t xml:space="preserve"> = [L0, L1, L2, L3, L4, L5, L6].</w:t>
+        <w:t>Tabuleiro = [L0, L1, L2, L3, L4, L5, L6].</w:t>
       </w:r>
     </w:p>
     <w:p/>
@@ -2996,8 +3149,6 @@
       <w:r>
         <w:t>teúdo apresentado na Figura 6</w:t>
       </w:r>
-      <w:bookmarkStart w:id="1" w:name="_GoBack"/>
-      <w:bookmarkEnd w:id="1"/>
       <w:r>
         <w:t>.</w:t>
       </w:r>
@@ -3094,97 +3245,73 @@
           <w:sz w:val="28"/>
           <w:szCs w:val="28"/>
         </w:rPr>
-        <w:t>remove</w:t>
-      </w:r>
-      <w:r>
+        <w:t>removeCasa(Linha, Coluna, Tabuleiro).</w:t>
+      </w:r>
+    </w:p>
+    <w:p>
+      <w:pPr>
         <w:rPr>
           <w:b/>
           <w:sz w:val="28"/>
           <w:szCs w:val="28"/>
         </w:rPr>
-        <w:t>Casa</w:t>
-      </w:r>
+      </w:pPr>
       <w:r>
         <w:rPr>
           <w:b/>
           <w:sz w:val="28"/>
           <w:szCs w:val="28"/>
         </w:rPr>
-        <w:t>(Linha, Coluna, Tabuleiro).</w:t>
-      </w:r>
-    </w:p>
-    <w:p>
-      <w:pPr>
+        <w:t>moveCasa</w:t>
+      </w:r>
+      <w:r>
         <w:rPr>
           <w:b/>
           <w:sz w:val="28"/>
           <w:szCs w:val="28"/>
         </w:rPr>
-      </w:pPr>
+        <w:t>(Linha, Coluna, LinhaDest, ColunaDest, Tabuleiro)</w:t>
+      </w:r>
       <w:r>
         <w:rPr>
           <w:b/>
           <w:sz w:val="28"/>
           <w:szCs w:val="28"/>
         </w:rPr>
-        <w:t>moveCasa</w:t>
-      </w:r>
-      <w:r>
+        <w:t>.</w:t>
+      </w:r>
+    </w:p>
+    <w:p>
+      <w:pPr>
         <w:rPr>
           <w:b/>
           <w:sz w:val="28"/>
           <w:szCs w:val="28"/>
         </w:rPr>
-        <w:t>(Linha, Coluna, LinhaDest, ColunaDest, Tabuleiro)</w:t>
-      </w:r>
+      </w:pPr>
       <w:r>
         <w:rPr>
           <w:b/>
           <w:sz w:val="28"/>
           <w:szCs w:val="28"/>
         </w:rPr>
-        <w:t>.</w:t>
-      </w:r>
-    </w:p>
-    <w:p>
-      <w:pPr>
+        <w:t>move</w:t>
+      </w:r>
+      <w:r>
         <w:rPr>
           <w:b/>
           <w:sz w:val="28"/>
           <w:szCs w:val="28"/>
         </w:rPr>
-      </w:pPr>
+        <w:t>Torre</w:t>
+      </w:r>
       <w:r>
         <w:rPr>
           <w:b/>
           <w:sz w:val="28"/>
           <w:szCs w:val="28"/>
         </w:rPr>
-        <w:t>move</w:t>
-      </w:r>
-      <w:r>
-        <w:rPr>
-          <w:b/>
-          <w:sz w:val="28"/>
-          <w:szCs w:val="28"/>
-        </w:rPr>
-        <w:t>Torre</w:t>
-      </w:r>
-      <w:r>
-        <w:rPr>
-          <w:b/>
-          <w:sz w:val="28"/>
-          <w:szCs w:val="28"/>
-        </w:rPr>
-        <w:t>(</w:t>
-      </w:r>
-      <w:r>
-        <w:rPr>
-          <w:b/>
-          <w:sz w:val="28"/>
-          <w:szCs w:val="28"/>
-        </w:rPr>
-        <w:t>Linha, Coluna</w:t>
+        <w:t>(Linha, Coluna</w:t>
       </w:r>
       <w:r>
         <w:rPr>
@@ -6221,7 +6348,7 @@
 </file>
 
 <file path=customXml/itemProps1.xml><?xml version="1.0" encoding="utf-8"?>
-<ds:datastoreItem xmlns:ds="http://schemas.openxmlformats.org/officeDocument/2006/customXml" ds:itemID="{421DB324-D1B6-4FF5-864C-C917AEC3712E}">
+<ds:datastoreItem xmlns:ds="http://schemas.openxmlformats.org/officeDocument/2006/customXml" ds:itemID="{FF828E06-0333-4605-9CF5-D91E6877ACD1}">
   <ds:schemaRefs>
     <ds:schemaRef ds:uri="http://schemas.openxmlformats.org/officeDocument/2006/bibliography"/>
   </ds:schemaRefs>

</xml_diff>